<commit_message>
envoie du rapport non complet
</commit_message>
<xml_diff>
--- a/rapport/Rapport.docx
+++ b/rapport/Rapport.docx
@@ -32,36 +32,76 @@
         <w:pStyle w:val="Titre"/>
         <w:rPr>
           <w:color w:val="BF8F00" w:themeColor="accent4" w:themeShade="BF"/>
-        </w:rPr>
-      </w:pPr>
+          <w:lang w:val="en-US"/>
+        </w:rPr>
+      </w:pPr>
+      <w:proofErr w:type="spellStart"/>
       <w:r>
         <w:rPr>
           <w:color w:val="BF8F00" w:themeColor="accent4" w:themeShade="BF"/>
-        </w:rPr>
-        <w:t>Projet Final Mystic Quest</w:t>
+          <w:lang w:val="en-US"/>
+        </w:rPr>
+        <w:t>Projet</w:t>
+      </w:r>
+      <w:proofErr w:type="spellEnd"/>
+      <w:r>
+        <w:rPr>
+          <w:color w:val="BF8F00" w:themeColor="accent4" w:themeShade="BF"/>
+          <w:lang w:val="en-US"/>
+        </w:rPr>
+        <w:t xml:space="preserve"> Final Mystic Quest</w:t>
       </w:r>
     </w:p>
     <w:p>
       <w:pPr>
         <w:pStyle w:val="Sous-titre"/>
-      </w:pPr>
-      <w:r>
-        <w:t>Abdallah OUSAID – Sandoche BARRES</w:t>
+        <w:rPr>
+          <w:lang w:val="en-US"/>
+        </w:rPr>
+      </w:pPr>
+      <w:r>
+        <w:rPr>
+          <w:lang w:val="en-US"/>
+        </w:rPr>
+        <w:t xml:space="preserve">Abdallah OUSAID – </w:t>
+      </w:r>
+      <w:proofErr w:type="spellStart"/>
+      <w:r>
+        <w:rPr>
+          <w:lang w:val="en-US"/>
+        </w:rPr>
+        <w:t>Sandoche</w:t>
+      </w:r>
+      <w:proofErr w:type="spellEnd"/>
+      <w:r>
+        <w:rPr>
+          <w:lang w:val="en-US"/>
+        </w:rPr>
+        <w:t xml:space="preserve"> BARRES</w:t>
       </w:r>
     </w:p>
     <w:p>
       <w:pPr>
         <w:pStyle w:val="Standard"/>
+        <w:rPr>
+          <w:lang w:val="en-US"/>
+        </w:rPr>
       </w:pPr>
     </w:p>
     <w:p>
       <w:pPr>
         <w:pStyle w:val="Standard"/>
+        <w:rPr>
+          <w:lang w:val="en-US"/>
+        </w:rPr>
       </w:pPr>
     </w:p>
     <w:p>
       <w:pPr>
         <w:pStyle w:val="Standard"/>
+        <w:rPr>
+          <w:lang w:val="en-US"/>
+        </w:rPr>
       </w:pPr>
     </w:p>
     <w:p>
@@ -205,16 +245,9 @@
           <w:szCs w:val="16"/>
           <w:u w:val="single"/>
         </w:rPr>
-        <w:t>Final Fantasy (map)</w:t>
-      </w:r>
-      <w:r>
-        <w:rPr>
-          <w:i/>
-          <w:sz w:val="16"/>
-          <w:szCs w:val="16"/>
-        </w:rPr>
-        <w:tab/>
-      </w:r>
+        <w:t xml:space="preserve">Final </w:t>
+      </w:r>
+      <w:proofErr w:type="spellStart"/>
       <w:r>
         <w:rPr>
           <w:i/>
@@ -222,8 +255,9 @@
           <w:szCs w:val="16"/>
           <w:u w:val="single"/>
         </w:rPr>
-        <w:t xml:space="preserve">Figure </w:t>
-      </w:r>
+        <w:t>Fantasy</w:t>
+      </w:r>
+      <w:proofErr w:type="spellEnd"/>
       <w:r>
         <w:rPr>
           <w:i/>
@@ -231,8 +265,9 @@
           <w:szCs w:val="16"/>
           <w:u w:val="single"/>
         </w:rPr>
-        <w:t>2</w:t>
-      </w:r>
+        <w:t xml:space="preserve"> (</w:t>
+      </w:r>
+      <w:proofErr w:type="spellStart"/>
       <w:r>
         <w:rPr>
           <w:i/>
@@ -240,8 +275,9 @@
           <w:szCs w:val="16"/>
           <w:u w:val="single"/>
         </w:rPr>
-        <w:t xml:space="preserve"> : Illustration du jeu </w:t>
-      </w:r>
+        <w:t>map</w:t>
+      </w:r>
+      <w:proofErr w:type="spellEnd"/>
       <w:r>
         <w:rPr>
           <w:i/>
@@ -249,7 +285,15 @@
           <w:szCs w:val="16"/>
           <w:u w:val="single"/>
         </w:rPr>
-        <w:t>Final Fantasy (</w:t>
+        <w:t>)</w:t>
+      </w:r>
+      <w:r>
+        <w:rPr>
+          <w:i/>
+          <w:sz w:val="16"/>
+          <w:szCs w:val="16"/>
+        </w:rPr>
+        <w:tab/>
       </w:r>
       <w:r>
         <w:rPr>
@@ -258,7 +302,7 @@
           <w:szCs w:val="16"/>
           <w:u w:val="single"/>
         </w:rPr>
-        <w:t>Combat</w:t>
+        <w:t xml:space="preserve">Figure </w:t>
       </w:r>
       <w:r>
         <w:rPr>
@@ -267,7 +311,7 @@
           <w:szCs w:val="16"/>
           <w:u w:val="single"/>
         </w:rPr>
-        <w:t>)</w:t>
+        <w:t>2</w:t>
       </w:r>
       <w:r>
         <w:rPr>
@@ -276,6 +320,44 @@
           <w:szCs w:val="16"/>
           <w:u w:val="single"/>
         </w:rPr>
+        <w:t xml:space="preserve"> : Illustration du jeu </w:t>
+      </w:r>
+      <w:r>
+        <w:rPr>
+          <w:i/>
+          <w:sz w:val="16"/>
+          <w:szCs w:val="16"/>
+          <w:u w:val="single"/>
+        </w:rPr>
+        <w:t xml:space="preserve">Final </w:t>
+      </w:r>
+      <w:proofErr w:type="spellStart"/>
+      <w:r>
+        <w:rPr>
+          <w:i/>
+          <w:sz w:val="16"/>
+          <w:szCs w:val="16"/>
+          <w:u w:val="single"/>
+        </w:rPr>
+        <w:t>Fantasy</w:t>
+      </w:r>
+      <w:proofErr w:type="spellEnd"/>
+      <w:r>
+        <w:rPr>
+          <w:i/>
+          <w:sz w:val="16"/>
+          <w:szCs w:val="16"/>
+          <w:u w:val="single"/>
+        </w:rPr>
+        <w:t xml:space="preserve"> (Combat)</w:t>
+      </w:r>
+      <w:r>
+        <w:rPr>
+          <w:i/>
+          <w:sz w:val="16"/>
+          <w:szCs w:val="16"/>
+          <w:u w:val="single"/>
+        </w:rPr>
         <w:br w:type="page"/>
       </w:r>
     </w:p>
@@ -317,13 +399,29 @@
           <w:rFonts w:ascii="Times New Roman" w:hAnsi="Times New Roman" w:cs="Times New Roman"/>
           <w:i w:val="0"/>
         </w:rPr>
-        <w:t xml:space="preserve">L’objectif de ce projet est de réaliser un clone du célèbre jeu de rôle Final Fantasy avec les commandes et les règles de </w:t>
-      </w:r>
+        <w:t xml:space="preserve">L’objectif de ce projet est de réaliser un clone du célèbre jeu de rôle Final </w:t>
+      </w:r>
+      <w:proofErr w:type="spellStart"/>
       <w:r>
         <w:rPr>
           <w:rFonts w:ascii="Times New Roman" w:hAnsi="Times New Roman" w:cs="Times New Roman"/>
           <w:i w:val="0"/>
         </w:rPr>
+        <w:t>Fantasy</w:t>
+      </w:r>
+      <w:proofErr w:type="spellEnd"/>
+      <w:r>
+        <w:rPr>
+          <w:rFonts w:ascii="Times New Roman" w:hAnsi="Times New Roman" w:cs="Times New Roman"/>
+          <w:i w:val="0"/>
+        </w:rPr>
+        <w:t xml:space="preserve"> avec les commandes et les règles de </w:t>
+      </w:r>
+      <w:r>
+        <w:rPr>
+          <w:rFonts w:ascii="Times New Roman" w:hAnsi="Times New Roman" w:cs="Times New Roman"/>
+          <w:i w:val="0"/>
+        </w:rPr>
         <w:t xml:space="preserve">bases. </w:t>
       </w:r>
       <w:r>
@@ -333,6 +431,7 @@
         </w:rPr>
         <w:t xml:space="preserve">Un exemple est présenté sur </w:t>
       </w:r>
+      <w:proofErr w:type="gramStart"/>
       <w:r>
         <w:rPr>
           <w:rFonts w:ascii="Times New Roman" w:hAnsi="Times New Roman" w:cs="Times New Roman"/>
@@ -340,6 +439,7 @@
         </w:rPr>
         <w:t>les figures</w:t>
       </w:r>
+      <w:proofErr w:type="gramEnd"/>
       <w:r>
         <w:rPr>
           <w:rFonts w:ascii="Times New Roman" w:hAnsi="Times New Roman" w:cs="Times New Roman"/>
@@ -359,7 +459,23 @@
           <w:rFonts w:ascii="Times New Roman" w:hAnsi="Times New Roman" w:cs="Times New Roman"/>
           <w:i w:val="0"/>
         </w:rPr>
-        <w:t xml:space="preserve"> Le but du jeu est de récupérer 4 cristaux que protègent les boss dans chaque donjon. </w:t>
+        <w:t xml:space="preserve"> Le but du jeu est de récupérer 4 cristaux que protègent les </w:t>
+      </w:r>
+      <w:proofErr w:type="gramStart"/>
+      <w:r>
+        <w:rPr>
+          <w:rFonts w:ascii="Times New Roman" w:hAnsi="Times New Roman" w:cs="Times New Roman"/>
+          <w:i w:val="0"/>
+        </w:rPr>
+        <w:t>boss</w:t>
+      </w:r>
+      <w:proofErr w:type="gramEnd"/>
+      <w:r>
+        <w:rPr>
+          <w:rFonts w:ascii="Times New Roman" w:hAnsi="Times New Roman" w:cs="Times New Roman"/>
+          <w:i w:val="0"/>
+        </w:rPr>
+        <w:t xml:space="preserve"> dans chaque donjon. </w:t>
       </w:r>
     </w:p>
     <w:p>
@@ -402,15 +518,33 @@
           <w:iCs/>
           <w:sz w:val="18"/>
         </w:rPr>
-        <w:t>l F</w:t>
-      </w:r>
-      <w:r>
-        <w:rPr>
-          <w:rFonts w:ascii="Times New Roman" w:hAnsi="Times New Roman" w:cs="Times New Roman"/>
-          <w:iCs/>
-          <w:sz w:val="18"/>
-        </w:rPr>
-        <w:t>antasy est un RPG</w:t>
+        <w:t xml:space="preserve">l </w:t>
+      </w:r>
+      <w:proofErr w:type="spellStart"/>
+      <w:r>
+        <w:rPr>
+          <w:rFonts w:ascii="Times New Roman" w:hAnsi="Times New Roman" w:cs="Times New Roman"/>
+          <w:iCs/>
+          <w:sz w:val="18"/>
+        </w:rPr>
+        <w:t>F</w:t>
+      </w:r>
+      <w:r>
+        <w:rPr>
+          <w:rFonts w:ascii="Times New Roman" w:hAnsi="Times New Roman" w:cs="Times New Roman"/>
+          <w:iCs/>
+          <w:sz w:val="18"/>
+        </w:rPr>
+        <w:t>antasy</w:t>
+      </w:r>
+      <w:proofErr w:type="spellEnd"/>
+      <w:r>
+        <w:rPr>
+          <w:rFonts w:ascii="Times New Roman" w:hAnsi="Times New Roman" w:cs="Times New Roman"/>
+          <w:iCs/>
+          <w:sz w:val="18"/>
+        </w:rPr>
+        <w:t xml:space="preserve"> est un RPG</w:t>
       </w:r>
       <w:r>
         <w:rPr>
@@ -442,7 +576,79 @@
           <w:iCs/>
           <w:sz w:val="18"/>
         </w:rPr>
-        <w:t xml:space="preserve"> Playing Game) où l’on contrôle un personnage qui navigue sur une map en 2D. On peut naviguer dans trois types d’environnements qui sont : la map du monde, les villes et les donjons. Dans la map du monde et les donjons on rencontre des ennemis q</w:t>
+        <w:t xml:space="preserve"> </w:t>
+      </w:r>
+      <w:proofErr w:type="spellStart"/>
+      <w:r>
+        <w:rPr>
+          <w:rFonts w:ascii="Times New Roman" w:hAnsi="Times New Roman" w:cs="Times New Roman"/>
+          <w:iCs/>
+          <w:sz w:val="18"/>
+        </w:rPr>
+        <w:t>Playing</w:t>
+      </w:r>
+      <w:proofErr w:type="spellEnd"/>
+      <w:r>
+        <w:rPr>
+          <w:rFonts w:ascii="Times New Roman" w:hAnsi="Times New Roman" w:cs="Times New Roman"/>
+          <w:iCs/>
+          <w:sz w:val="18"/>
+        </w:rPr>
+        <w:t xml:space="preserve"> Game) où l’on contrôle un personnage qui navigue sur une </w:t>
+      </w:r>
+      <w:proofErr w:type="spellStart"/>
+      <w:r>
+        <w:rPr>
+          <w:rFonts w:ascii="Times New Roman" w:hAnsi="Times New Roman" w:cs="Times New Roman"/>
+          <w:iCs/>
+          <w:sz w:val="18"/>
+        </w:rPr>
+        <w:t>map</w:t>
+      </w:r>
+      <w:proofErr w:type="spellEnd"/>
+      <w:r>
+        <w:rPr>
+          <w:rFonts w:ascii="Times New Roman" w:hAnsi="Times New Roman" w:cs="Times New Roman"/>
+          <w:iCs/>
+          <w:sz w:val="18"/>
+        </w:rPr>
+        <w:t xml:space="preserve"> en 2D. On peut naviguer dans trois types d’environnements qui sont : la </w:t>
+      </w:r>
+      <w:proofErr w:type="spellStart"/>
+      <w:r>
+        <w:rPr>
+          <w:rFonts w:ascii="Times New Roman" w:hAnsi="Times New Roman" w:cs="Times New Roman"/>
+          <w:iCs/>
+          <w:sz w:val="18"/>
+        </w:rPr>
+        <w:t>map</w:t>
+      </w:r>
+      <w:proofErr w:type="spellEnd"/>
+      <w:r>
+        <w:rPr>
+          <w:rFonts w:ascii="Times New Roman" w:hAnsi="Times New Roman" w:cs="Times New Roman"/>
+          <w:iCs/>
+          <w:sz w:val="18"/>
+        </w:rPr>
+        <w:t xml:space="preserve"> du monde, les villes et les donjons. Dans la </w:t>
+      </w:r>
+      <w:proofErr w:type="spellStart"/>
+      <w:r>
+        <w:rPr>
+          <w:rFonts w:ascii="Times New Roman" w:hAnsi="Times New Roman" w:cs="Times New Roman"/>
+          <w:iCs/>
+          <w:sz w:val="18"/>
+        </w:rPr>
+        <w:t>map</w:t>
+      </w:r>
+      <w:proofErr w:type="spellEnd"/>
+      <w:r>
+        <w:rPr>
+          <w:rFonts w:ascii="Times New Roman" w:hAnsi="Times New Roman" w:cs="Times New Roman"/>
+          <w:iCs/>
+          <w:sz w:val="18"/>
+        </w:rPr>
+        <w:t xml:space="preserve"> du monde et les donjons on rencontre des ennemis q</w:t>
       </w:r>
       <w:r>
         <w:rPr>
@@ -561,23 +767,51 @@
           <w:iCs/>
           <w:sz w:val="18"/>
         </w:rPr>
-        <w:t xml:space="preserve">Chaque personnages va effectuer une action à tours de rôles (attaquer, magie, se </w:t>
-      </w:r>
-      <w:r>
-        <w:rPr>
-          <w:rFonts w:ascii="Times New Roman" w:hAnsi="Times New Roman" w:cs="Times New Roman"/>
-          <w:iCs/>
-          <w:sz w:val="18"/>
-        </w:rPr>
-        <w:t>soigner, etc</w:t>
-      </w:r>
-      <w:r>
-        <w:rPr>
-          <w:rFonts w:ascii="Times New Roman" w:hAnsi="Times New Roman" w:cs="Times New Roman"/>
-          <w:iCs/>
-          <w:sz w:val="18"/>
-        </w:rPr>
-        <w:t xml:space="preserve"> ). Dès que tous les personnages ont fini de prendre leurs décisions et qu’elles seront validées par le joueur, elles vont s’effectuer à tour de rôle ainsi que celles de l’ennemi pris par l’intelligence </w:t>
+        <w:t>Chaque personnage</w:t>
+      </w:r>
+      <w:r>
+        <w:rPr>
+          <w:rFonts w:ascii="Times New Roman" w:hAnsi="Times New Roman" w:cs="Times New Roman"/>
+          <w:iCs/>
+          <w:sz w:val="18"/>
+        </w:rPr>
+        <w:t xml:space="preserve"> va effectuer une action à tours de rôles (attaquer, magie, se </w:t>
+      </w:r>
+      <w:r>
+        <w:rPr>
+          <w:rFonts w:ascii="Times New Roman" w:hAnsi="Times New Roman" w:cs="Times New Roman"/>
+          <w:iCs/>
+          <w:sz w:val="18"/>
+        </w:rPr>
+        <w:t xml:space="preserve">soigner, </w:t>
+      </w:r>
+      <w:proofErr w:type="spellStart"/>
+      <w:proofErr w:type="gramStart"/>
+      <w:r>
+        <w:rPr>
+          <w:rFonts w:ascii="Times New Roman" w:hAnsi="Times New Roman" w:cs="Times New Roman"/>
+          <w:iCs/>
+          <w:sz w:val="18"/>
+        </w:rPr>
+        <w:t>etc</w:t>
+      </w:r>
+      <w:proofErr w:type="spellEnd"/>
+      <w:r>
+        <w:rPr>
+          <w:rFonts w:ascii="Times New Roman" w:hAnsi="Times New Roman" w:cs="Times New Roman"/>
+          <w:iCs/>
+          <w:sz w:val="18"/>
+        </w:rPr>
+        <w:t xml:space="preserve"> )</w:t>
+      </w:r>
+      <w:proofErr w:type="gramEnd"/>
+      <w:r>
+        <w:rPr>
+          <w:rFonts w:ascii="Times New Roman" w:hAnsi="Times New Roman" w:cs="Times New Roman"/>
+          <w:iCs/>
+          <w:sz w:val="18"/>
+        </w:rPr>
+        <w:t xml:space="preserve">. Dès que tous les personnages ont fini de prendre leurs décisions et qu’elles seront validées par le joueur, elles vont s’effectuer à tour de rôle ainsi que celles de l’ennemi pris par l’intelligence </w:t>
       </w:r>
       <w:r>
         <w:rPr>
@@ -657,7 +891,41 @@
           <w:iCs/>
           <w:sz w:val="18"/>
         </w:rPr>
-        <w:t xml:space="preserve"> Les personnages et les ennemies ont une vie que l’on nomme HP (Health Power) caractérisé par un numéro entre 0 et 9999 selon le niveau des personnages et ennemies. Quand le personnage ou l’ennemie </w:t>
+        <w:t xml:space="preserve"> Les personnages et les ennemies ont une vie que l’on nomme HP (</w:t>
+      </w:r>
+      <w:proofErr w:type="spellStart"/>
+      <w:r>
+        <w:rPr>
+          <w:rFonts w:ascii="Times New Roman" w:hAnsi="Times New Roman" w:cs="Times New Roman"/>
+          <w:iCs/>
+          <w:sz w:val="18"/>
+        </w:rPr>
+        <w:t>Health</w:t>
+      </w:r>
+      <w:proofErr w:type="spellEnd"/>
+      <w:r>
+        <w:rPr>
+          <w:rFonts w:ascii="Times New Roman" w:hAnsi="Times New Roman" w:cs="Times New Roman"/>
+          <w:iCs/>
+          <w:sz w:val="18"/>
+        </w:rPr>
+        <w:t xml:space="preserve"> Power) caractérisé par un numéro entre 0 et 9999 selon le niveau des personnages et ennemies. </w:t>
+      </w:r>
+      <w:r>
+        <w:rPr>
+          <w:rFonts w:ascii="Times New Roman" w:hAnsi="Times New Roman" w:cs="Times New Roman"/>
+          <w:iCs/>
+          <w:sz w:val="18"/>
+        </w:rPr>
+        <w:t>Quand le personnage a 0 de HP la partie se termine</w:t>
+      </w:r>
+      <w:r>
+        <w:rPr>
+          <w:rFonts w:ascii="Times New Roman" w:hAnsi="Times New Roman" w:cs="Times New Roman"/>
+          <w:iCs/>
+          <w:sz w:val="18"/>
+        </w:rPr>
+        <w:t>.</w:t>
       </w:r>
     </w:p>
     <w:p>
@@ -810,7 +1078,23 @@
           <w:iCs/>
           <w:sz w:val="18"/>
         </w:rPr>
-        <w:t>joueur se balade dans la carte du monde et choisit soit de rentrer dans une ville, soit de rentrer dans un donjon ou doit de rentrer dans une serre de combat pour augmenter ses niveaux et gagner de l’expérience et des objets.</w:t>
+        <w:t>joueur se balade dans la carte du monde et choisit soit de rentrer dans une ville, soi</w:t>
+      </w:r>
+      <w:r>
+        <w:rPr>
+          <w:rFonts w:ascii="Times New Roman" w:hAnsi="Times New Roman" w:cs="Times New Roman"/>
+          <w:iCs/>
+          <w:sz w:val="18"/>
+        </w:rPr>
+        <w:t>t de rentrer dans un donjon ou s</w:t>
+      </w:r>
+      <w:r>
+        <w:rPr>
+          <w:rFonts w:ascii="Times New Roman" w:hAnsi="Times New Roman" w:cs="Times New Roman"/>
+          <w:iCs/>
+          <w:sz w:val="18"/>
+        </w:rPr>
+        <w:t>oit de rentrer dans une serre de combat pour augmenter ses niveaux et gagner de l’expérience et des objets.</w:t>
       </w:r>
     </w:p>
     <w:p>
@@ -870,6 +1154,142 @@
           <w:iCs/>
           <w:sz w:val="18"/>
         </w:rPr>
+        <w:t xml:space="preserve"> Le jeu se </w:t>
+      </w:r>
+      <w:r>
+        <w:rPr>
+          <w:rFonts w:ascii="Times New Roman" w:hAnsi="Times New Roman" w:cs="Times New Roman"/>
+          <w:iCs/>
+          <w:sz w:val="18"/>
+        </w:rPr>
+        <w:t xml:space="preserve">déroule dans un univers médiéval-fantastique composé de donjon et de village. </w:t>
+      </w:r>
+    </w:p>
+    <w:p>
+      <w:pPr>
+        <w:jc w:val="both"/>
+        <w:rPr>
+          <w:rFonts w:ascii="Times New Roman" w:hAnsi="Times New Roman" w:cs="Times New Roman"/>
+          <w:iCs/>
+          <w:sz w:val="18"/>
+        </w:rPr>
+      </w:pPr>
+    </w:p>
+    <w:p>
+      <w:pPr>
+        <w:jc w:val="both"/>
+        <w:rPr>
+          <w:rFonts w:ascii="Times New Roman" w:hAnsi="Times New Roman" w:cs="Times New Roman"/>
+          <w:iCs/>
+          <w:sz w:val="18"/>
+        </w:rPr>
+      </w:pPr>
+      <w:r>
+        <w:rPr>
+          <w:rFonts w:ascii="Times New Roman" w:hAnsi="Times New Roman" w:cs="Times New Roman"/>
+          <w:b/>
+          <w:iCs/>
+          <w:sz w:val="18"/>
+          <w:u w:val="single"/>
+        </w:rPr>
+        <w:t>Héro</w:t>
+      </w:r>
+      <w:r>
+        <w:rPr>
+          <w:rFonts w:ascii="Times New Roman" w:hAnsi="Times New Roman" w:cs="Times New Roman"/>
+          <w:b/>
+          <w:iCs/>
+          <w:sz w:val="18"/>
+          <w:u w:val="single"/>
+        </w:rPr>
+        <w:t xml:space="preserve"> et compagnon</w:t>
+      </w:r>
+      <w:r>
+        <w:rPr>
+          <w:rFonts w:ascii="Times New Roman" w:hAnsi="Times New Roman" w:cs="Times New Roman"/>
+          <w:b/>
+          <w:iCs/>
+          <w:sz w:val="18"/>
+          <w:u w:val="single"/>
+        </w:rPr>
+        <w:t> :</w:t>
+      </w:r>
+      <w:r>
+        <w:rPr>
+          <w:rFonts w:ascii="Times New Roman" w:hAnsi="Times New Roman" w:cs="Times New Roman"/>
+          <w:iCs/>
+          <w:sz w:val="18"/>
+        </w:rPr>
+        <w:t xml:space="preserve"> On incarne un chevalier</w:t>
+      </w:r>
+      <w:r>
+        <w:rPr>
+          <w:rFonts w:ascii="Times New Roman" w:hAnsi="Times New Roman" w:cs="Times New Roman"/>
+          <w:iCs/>
+          <w:sz w:val="18"/>
+        </w:rPr>
+        <w:t xml:space="preserve"> qui manie plusieurs types d’arme et q</w:t>
+      </w:r>
+      <w:r>
+        <w:rPr>
+          <w:rFonts w:ascii="Times New Roman" w:hAnsi="Times New Roman" w:cs="Times New Roman"/>
+          <w:iCs/>
+          <w:sz w:val="18"/>
+        </w:rPr>
+        <w:t>ui a</w:t>
+      </w:r>
+      <w:r>
+        <w:rPr>
+          <w:rFonts w:ascii="Times New Roman" w:hAnsi="Times New Roman" w:cs="Times New Roman"/>
+          <w:iCs/>
+          <w:sz w:val="18"/>
+        </w:rPr>
+        <w:t xml:space="preserve"> les statistiques initiales les plus élevées.</w:t>
+      </w:r>
+      <w:r>
+        <w:rPr>
+          <w:rFonts w:ascii="Times New Roman" w:hAnsi="Times New Roman" w:cs="Times New Roman"/>
+          <w:iCs/>
+          <w:sz w:val="18"/>
+        </w:rPr>
+        <w:t xml:space="preserve"> Il rencontrer au cours de sa quête des compagnons qui ne peuvent manipuler qu’un seul type d’arme. Ils lui prêteront main forte dans sa quête des cristaux. </w:t>
+      </w:r>
+    </w:p>
+    <w:p>
+      <w:pPr>
+        <w:pStyle w:val="Textbody"/>
+        <w:rPr>
+          <w:rFonts w:ascii="Times New Roman" w:hAnsi="Times New Roman" w:cs="Times New Roman"/>
+          <w:iCs/>
+          <w:sz w:val="18"/>
+        </w:rPr>
+      </w:pPr>
+    </w:p>
+    <w:p>
+      <w:pPr>
+        <w:jc w:val="both"/>
+        <w:rPr>
+          <w:rFonts w:ascii="Times New Roman" w:hAnsi="Times New Roman" w:cs="Times New Roman"/>
+          <w:iCs/>
+          <w:sz w:val="18"/>
+        </w:rPr>
+      </w:pPr>
+      <w:r>
+        <w:rPr>
+          <w:rFonts w:ascii="Times New Roman" w:hAnsi="Times New Roman" w:cs="Times New Roman"/>
+          <w:b/>
+          <w:iCs/>
+          <w:sz w:val="18"/>
+          <w:u w:val="single"/>
+        </w:rPr>
+        <w:t>Ennemis et Boss :</w:t>
+      </w:r>
+      <w:r>
+        <w:rPr>
+          <w:rFonts w:ascii="Times New Roman" w:hAnsi="Times New Roman" w:cs="Times New Roman"/>
+          <w:iCs/>
+          <w:sz w:val="18"/>
+        </w:rPr>
         <w:t xml:space="preserve"> </w:t>
       </w:r>
       <w:r>
@@ -878,15 +1298,105 @@
           <w:iCs/>
           <w:sz w:val="18"/>
         </w:rPr>
-        <w:t xml:space="preserve">Le jeu se </w:t>
-      </w:r>
-      <w:r>
-        <w:rPr>
-          <w:rFonts w:ascii="Times New Roman" w:hAnsi="Times New Roman" w:cs="Times New Roman"/>
-          <w:iCs/>
-          <w:sz w:val="18"/>
-        </w:rPr>
-        <w:t xml:space="preserve">déroule dans un univers médiéval-fantastique composé de donjon et de village. </w:t>
+        <w:t>L</w:t>
+      </w:r>
+      <w:r>
+        <w:rPr>
+          <w:rFonts w:ascii="Times New Roman" w:hAnsi="Times New Roman" w:cs="Times New Roman"/>
+          <w:iCs/>
+          <w:sz w:val="18"/>
+        </w:rPr>
+        <w:t>e</w:t>
+      </w:r>
+      <w:r>
+        <w:rPr>
+          <w:rFonts w:ascii="Times New Roman" w:hAnsi="Times New Roman" w:cs="Times New Roman"/>
+          <w:iCs/>
+          <w:sz w:val="18"/>
+        </w:rPr>
+        <w:t>s ennemis sont un ensemble de monstre mystique qui ont les mêmes attributs que les personnages du jeu sauf qu’ils sont commandés par l’intelligence artificielle. Le boss garde chaque donjon et détient un cristal.</w:t>
+      </w:r>
+    </w:p>
+    <w:p>
+      <w:pPr>
+        <w:jc w:val="both"/>
+        <w:rPr>
+          <w:rFonts w:ascii="Times New Roman" w:hAnsi="Times New Roman" w:cs="Times New Roman"/>
+          <w:iCs/>
+          <w:sz w:val="18"/>
+        </w:rPr>
+      </w:pPr>
+    </w:p>
+    <w:p>
+      <w:pPr>
+        <w:jc w:val="both"/>
+        <w:rPr>
+          <w:rFonts w:ascii="Times New Roman" w:hAnsi="Times New Roman" w:cs="Times New Roman"/>
+          <w:iCs/>
+          <w:sz w:val="18"/>
+        </w:rPr>
+      </w:pPr>
+      <w:r>
+        <w:rPr>
+          <w:rFonts w:ascii="Times New Roman" w:hAnsi="Times New Roman" w:cs="Times New Roman"/>
+          <w:iCs/>
+          <w:sz w:val="18"/>
+        </w:rPr>
+        <w:t>2description et conception des états :</w:t>
+      </w:r>
+    </w:p>
+    <w:p>
+      <w:pPr>
+        <w:jc w:val="both"/>
+        <w:rPr>
+          <w:rFonts w:ascii="Times New Roman" w:hAnsi="Times New Roman" w:cs="Times New Roman"/>
+          <w:iCs/>
+          <w:sz w:val="18"/>
+        </w:rPr>
+      </w:pPr>
+      <w:r>
+        <w:rPr>
+          <w:rFonts w:ascii="Times New Roman" w:hAnsi="Times New Roman" w:cs="Times New Roman"/>
+          <w:iCs/>
+          <w:sz w:val="18"/>
+        </w:rPr>
+        <w:t>2.1 Description des états :</w:t>
+      </w:r>
+    </w:p>
+    <w:p>
+      <w:pPr>
+        <w:jc w:val="both"/>
+        <w:rPr>
+          <w:rFonts w:ascii="Times New Roman" w:hAnsi="Times New Roman" w:cs="Times New Roman"/>
+          <w:iCs/>
+          <w:sz w:val="18"/>
+        </w:rPr>
+      </w:pPr>
+    </w:p>
+    <w:p>
+      <w:pPr>
+        <w:jc w:val="both"/>
+        <w:rPr>
+          <w:rFonts w:ascii="Times New Roman" w:hAnsi="Times New Roman" w:cs="Times New Roman"/>
+          <w:iCs/>
+          <w:sz w:val="18"/>
+        </w:rPr>
+      </w:pPr>
+      <w:r>
+        <w:rPr>
+          <w:rFonts w:ascii="Times New Roman" w:hAnsi="Times New Roman" w:cs="Times New Roman"/>
+          <w:iCs/>
+          <w:sz w:val="18"/>
+        </w:rPr>
+        <w:t>Notre état du jeu est constitué de deux univers : nous avons le monde et le plan de combat. Le monde se compose d’un ensemble d’élément fixe (des donjons, les villes et les serres de combats)</w:t>
+      </w:r>
+      <w:r>
+        <w:rPr>
+          <w:rFonts w:ascii="Times New Roman" w:hAnsi="Times New Roman" w:cs="Times New Roman"/>
+          <w:iCs/>
+          <w:sz w:val="18"/>
+        </w:rPr>
+        <w:t xml:space="preserve">. </w:t>
       </w:r>
     </w:p>
     <w:p>
@@ -914,19 +1424,133 @@
           <w:b/>
           <w:iCs/>
           <w:sz w:val="18"/>
-          <w:u w:val="single"/>
-        </w:rPr>
-        <w:t>Héro</w:t>
-      </w:r>
+        </w:rPr>
+        <w:t>Les donjons :</w:t>
+      </w:r>
+      <w:r>
+        <w:rPr>
+          <w:rFonts w:ascii="Times New Roman" w:hAnsi="Times New Roman" w:cs="Times New Roman"/>
+          <w:iCs/>
+          <w:sz w:val="18"/>
+        </w:rPr>
+        <w:t xml:space="preserve"> sont les </w:t>
+      </w:r>
+      <w:r>
+        <w:rPr>
+          <w:rFonts w:ascii="Times New Roman" w:hAnsi="Times New Roman" w:cs="Times New Roman"/>
+          <w:iCs/>
+          <w:sz w:val="18"/>
+        </w:rPr>
+        <w:t>éléments</w:t>
+      </w:r>
+      <w:r>
+        <w:rPr>
+          <w:rFonts w:ascii="Times New Roman" w:hAnsi="Times New Roman" w:cs="Times New Roman"/>
+          <w:iCs/>
+          <w:sz w:val="18"/>
+        </w:rPr>
+        <w:t xml:space="preserve"> </w:t>
+      </w:r>
+      <w:r>
+        <w:rPr>
+          <w:rFonts w:ascii="Times New Roman" w:hAnsi="Times New Roman" w:cs="Times New Roman"/>
+          <w:iCs/>
+          <w:sz w:val="18"/>
+        </w:rPr>
+        <w:t>principaux</w:t>
+      </w:r>
+      <w:r>
+        <w:rPr>
+          <w:rFonts w:ascii="Times New Roman" w:hAnsi="Times New Roman" w:cs="Times New Roman"/>
+          <w:iCs/>
+          <w:sz w:val="18"/>
+        </w:rPr>
+        <w:t xml:space="preserve"> du jeu c</w:t>
+      </w:r>
+      <w:r>
+        <w:rPr>
+          <w:rFonts w:ascii="Times New Roman" w:hAnsi="Times New Roman" w:cs="Times New Roman"/>
+          <w:iCs/>
+          <w:sz w:val="18"/>
+        </w:rPr>
+        <w:t>a</w:t>
+      </w:r>
+      <w:r>
+        <w:rPr>
+          <w:rFonts w:ascii="Times New Roman" w:hAnsi="Times New Roman" w:cs="Times New Roman"/>
+          <w:iCs/>
+          <w:sz w:val="18"/>
+        </w:rPr>
+        <w:t xml:space="preserve">r ils contiennent les </w:t>
+      </w:r>
+      <w:r>
+        <w:rPr>
+          <w:rFonts w:ascii="Times New Roman" w:hAnsi="Times New Roman" w:cs="Times New Roman"/>
+          <w:iCs/>
+          <w:sz w:val="18"/>
+        </w:rPr>
+        <w:t>cristaux</w:t>
+      </w:r>
+      <w:r>
+        <w:rPr>
+          <w:rFonts w:ascii="Times New Roman" w:hAnsi="Times New Roman" w:cs="Times New Roman"/>
+          <w:iCs/>
+          <w:sz w:val="18"/>
+        </w:rPr>
+        <w:t xml:space="preserve"> </w:t>
+      </w:r>
+      <w:r>
+        <w:rPr>
+          <w:rFonts w:ascii="Times New Roman" w:hAnsi="Times New Roman" w:cs="Times New Roman"/>
+          <w:iCs/>
+          <w:sz w:val="18"/>
+        </w:rPr>
+        <w:t>nécessaire</w:t>
+      </w:r>
+      <w:r>
+        <w:rPr>
+          <w:rFonts w:ascii="Times New Roman" w:hAnsi="Times New Roman" w:cs="Times New Roman"/>
+          <w:iCs/>
+          <w:sz w:val="18"/>
+        </w:rPr>
+        <w:t xml:space="preserve"> </w:t>
+      </w:r>
+      <w:r>
+        <w:rPr>
+          <w:rFonts w:ascii="Times New Roman" w:hAnsi="Times New Roman" w:cs="Times New Roman"/>
+          <w:iCs/>
+          <w:sz w:val="18"/>
+        </w:rPr>
+        <w:t xml:space="preserve">pour le finir. Le donjon est constitué d’éléments fixes (coffres d’objets, ennemis/boss et le labyrinthe) et d’éléments mobiles (joueur). </w:t>
+      </w:r>
+    </w:p>
+    <w:p>
+      <w:pPr>
+        <w:jc w:val="both"/>
+        <w:rPr>
+          <w:rFonts w:ascii="Times New Roman" w:hAnsi="Times New Roman" w:cs="Times New Roman"/>
+          <w:iCs/>
+          <w:sz w:val="18"/>
+        </w:rPr>
+      </w:pPr>
+    </w:p>
+    <w:p>
+      <w:pPr>
+        <w:jc w:val="both"/>
+        <w:rPr>
+          <w:rFonts w:ascii="Times New Roman" w:hAnsi="Times New Roman" w:cs="Times New Roman"/>
+          <w:iCs/>
+          <w:sz w:val="18"/>
+        </w:rPr>
+      </w:pPr>
       <w:r>
         <w:rPr>
           <w:rFonts w:ascii="Times New Roman" w:hAnsi="Times New Roman" w:cs="Times New Roman"/>
           <w:b/>
           <w:iCs/>
           <w:sz w:val="18"/>
-          <w:u w:val="single"/>
-        </w:rPr>
-        <w:t xml:space="preserve"> et compagnon</w:t>
+        </w:rPr>
+        <w:t>Villes :</w:t>
       </w:r>
       <w:r>
         <w:rPr>
@@ -934,142 +1558,965 @@
           <w:b/>
           <w:iCs/>
           <w:sz w:val="18"/>
-          <w:u w:val="single"/>
+        </w:rPr>
+        <w:t xml:space="preserve"> </w:t>
+      </w:r>
+      <w:r>
+        <w:rPr>
+          <w:rFonts w:ascii="Times New Roman" w:hAnsi="Times New Roman" w:cs="Times New Roman"/>
+          <w:iCs/>
+          <w:sz w:val="18"/>
+        </w:rPr>
+        <w:t xml:space="preserve">sont </w:t>
+      </w:r>
+      <w:r>
+        <w:rPr>
+          <w:rFonts w:ascii="Times New Roman" w:hAnsi="Times New Roman" w:cs="Times New Roman"/>
+          <w:iCs/>
+          <w:sz w:val="18"/>
+        </w:rPr>
+        <w:t xml:space="preserve">les </w:t>
+      </w:r>
+      <w:r>
+        <w:rPr>
+          <w:rFonts w:ascii="Times New Roman" w:hAnsi="Times New Roman" w:cs="Times New Roman"/>
+          <w:iCs/>
+          <w:sz w:val="18"/>
+        </w:rPr>
+        <w:t>éléments du jeu ou l’on peut régénérer de la vie, acheter des objets et des équipements. Il</w:t>
+      </w:r>
+      <w:r>
+        <w:rPr>
+          <w:rFonts w:ascii="Times New Roman" w:hAnsi="Times New Roman" w:cs="Times New Roman"/>
+          <w:iCs/>
+          <w:sz w:val="18"/>
+        </w:rPr>
+        <w:t>s</w:t>
+      </w:r>
+      <w:r>
+        <w:rPr>
+          <w:rFonts w:ascii="Times New Roman" w:hAnsi="Times New Roman" w:cs="Times New Roman"/>
+          <w:iCs/>
+          <w:sz w:val="18"/>
+        </w:rPr>
+        <w:t xml:space="preserve"> constitue</w:t>
+      </w:r>
+      <w:r>
+        <w:rPr>
+          <w:rFonts w:ascii="Times New Roman" w:hAnsi="Times New Roman" w:cs="Times New Roman"/>
+          <w:iCs/>
+          <w:sz w:val="18"/>
+        </w:rPr>
+        <w:t>n</w:t>
+      </w:r>
+      <w:r>
+        <w:rPr>
+          <w:rFonts w:ascii="Times New Roman" w:hAnsi="Times New Roman" w:cs="Times New Roman"/>
+          <w:iCs/>
+          <w:sz w:val="18"/>
+        </w:rPr>
+        <w:t>t comme le</w:t>
+      </w:r>
+      <w:r>
+        <w:rPr>
+          <w:rFonts w:ascii="Times New Roman" w:hAnsi="Times New Roman" w:cs="Times New Roman"/>
+          <w:iCs/>
+          <w:sz w:val="18"/>
+        </w:rPr>
+        <w:t>s</w:t>
+      </w:r>
+      <w:r>
+        <w:rPr>
+          <w:rFonts w:ascii="Times New Roman" w:hAnsi="Times New Roman" w:cs="Times New Roman"/>
+          <w:iCs/>
+          <w:sz w:val="18"/>
+        </w:rPr>
+        <w:t xml:space="preserve"> donjon</w:t>
+      </w:r>
+      <w:r>
+        <w:rPr>
+          <w:rFonts w:ascii="Times New Roman" w:hAnsi="Times New Roman" w:cs="Times New Roman"/>
+          <w:iCs/>
+          <w:sz w:val="18"/>
+        </w:rPr>
+        <w:t>s des</w:t>
+      </w:r>
+      <w:r>
+        <w:rPr>
+          <w:rFonts w:ascii="Times New Roman" w:hAnsi="Times New Roman" w:cs="Times New Roman"/>
+          <w:iCs/>
+          <w:sz w:val="18"/>
+        </w:rPr>
+        <w:t xml:space="preserve"> petit</w:t>
+      </w:r>
+      <w:r>
+        <w:rPr>
+          <w:rFonts w:ascii="Times New Roman" w:hAnsi="Times New Roman" w:cs="Times New Roman"/>
+          <w:iCs/>
+          <w:sz w:val="18"/>
+        </w:rPr>
+        <w:t>s</w:t>
+      </w:r>
+      <w:r>
+        <w:rPr>
+          <w:rFonts w:ascii="Times New Roman" w:hAnsi="Times New Roman" w:cs="Times New Roman"/>
+          <w:iCs/>
+          <w:sz w:val="18"/>
+        </w:rPr>
+        <w:t xml:space="preserve"> monde</w:t>
+      </w:r>
+      <w:r>
+        <w:rPr>
+          <w:rFonts w:ascii="Times New Roman" w:hAnsi="Times New Roman" w:cs="Times New Roman"/>
+          <w:iCs/>
+          <w:sz w:val="18"/>
+        </w:rPr>
+        <w:t>s</w:t>
+      </w:r>
+      <w:r>
+        <w:rPr>
+          <w:rFonts w:ascii="Times New Roman" w:hAnsi="Times New Roman" w:cs="Times New Roman"/>
+          <w:iCs/>
+          <w:sz w:val="18"/>
+        </w:rPr>
+        <w:t xml:space="preserve"> en </w:t>
+      </w:r>
+      <w:r>
+        <w:rPr>
+          <w:rFonts w:ascii="Times New Roman" w:hAnsi="Times New Roman" w:cs="Times New Roman"/>
+          <w:iCs/>
+          <w:sz w:val="18"/>
+        </w:rPr>
+        <w:t xml:space="preserve">elles-mêmes. </w:t>
+      </w:r>
+    </w:p>
+    <w:p>
+      <w:pPr>
+        <w:jc w:val="both"/>
+        <w:rPr>
+          <w:rFonts w:ascii="Times New Roman" w:hAnsi="Times New Roman" w:cs="Times New Roman"/>
+          <w:iCs/>
+          <w:sz w:val="18"/>
+        </w:rPr>
+      </w:pPr>
+    </w:p>
+    <w:p>
+      <w:pPr>
+        <w:jc w:val="both"/>
+        <w:rPr>
+          <w:rFonts w:ascii="Times New Roman" w:hAnsi="Times New Roman" w:cs="Times New Roman"/>
+          <w:iCs/>
+          <w:sz w:val="18"/>
+        </w:rPr>
+      </w:pPr>
+      <w:r>
+        <w:rPr>
+          <w:rFonts w:ascii="Times New Roman" w:hAnsi="Times New Roman" w:cs="Times New Roman"/>
+          <w:b/>
+          <w:iCs/>
+          <w:sz w:val="18"/>
+        </w:rPr>
+        <w:t>Serres de combats :</w:t>
+      </w:r>
+      <w:r>
+        <w:rPr>
+          <w:rFonts w:ascii="Times New Roman" w:hAnsi="Times New Roman" w:cs="Times New Roman"/>
+          <w:iCs/>
+          <w:sz w:val="18"/>
+        </w:rPr>
+        <w:t xml:space="preserve"> c’est un passage </w:t>
+      </w:r>
+      <w:r>
+        <w:rPr>
+          <w:rFonts w:ascii="Times New Roman" w:hAnsi="Times New Roman" w:cs="Times New Roman"/>
+          <w:iCs/>
+          <w:sz w:val="18"/>
+        </w:rPr>
+        <w:t>direct</w:t>
+      </w:r>
+      <w:r>
+        <w:rPr>
+          <w:rFonts w:ascii="Times New Roman" w:hAnsi="Times New Roman" w:cs="Times New Roman"/>
+          <w:iCs/>
+          <w:sz w:val="18"/>
+        </w:rPr>
+        <w:t xml:space="preserve"> de la </w:t>
+      </w:r>
+      <w:proofErr w:type="spellStart"/>
+      <w:r>
+        <w:rPr>
+          <w:rFonts w:ascii="Times New Roman" w:hAnsi="Times New Roman" w:cs="Times New Roman"/>
+          <w:iCs/>
+          <w:sz w:val="18"/>
+        </w:rPr>
+        <w:t>map</w:t>
+      </w:r>
+      <w:proofErr w:type="spellEnd"/>
+      <w:r>
+        <w:rPr>
+          <w:rFonts w:ascii="Times New Roman" w:hAnsi="Times New Roman" w:cs="Times New Roman"/>
+          <w:iCs/>
+          <w:sz w:val="18"/>
+        </w:rPr>
+        <w:t xml:space="preserve"> du monde </w:t>
+      </w:r>
+      <w:r>
+        <w:rPr>
+          <w:rFonts w:ascii="Times New Roman" w:hAnsi="Times New Roman" w:cs="Times New Roman"/>
+          <w:iCs/>
+          <w:sz w:val="18"/>
+        </w:rPr>
+        <w:t>à</w:t>
+      </w:r>
+      <w:r>
+        <w:rPr>
+          <w:rFonts w:ascii="Times New Roman" w:hAnsi="Times New Roman" w:cs="Times New Roman"/>
+          <w:iCs/>
+          <w:sz w:val="18"/>
+        </w:rPr>
+        <w:t xml:space="preserve"> la phase de combats </w:t>
+      </w:r>
+      <w:r>
+        <w:rPr>
+          <w:rFonts w:ascii="Times New Roman" w:hAnsi="Times New Roman" w:cs="Times New Roman"/>
+          <w:iCs/>
+          <w:sz w:val="18"/>
+        </w:rPr>
+        <w:t xml:space="preserve">sans que cela influence l’évolution du jeu. Ce lieu permet de faire gagner de l’expérience et des objets grâce aux combats menés avec le libre arbitre du joueur </w:t>
+      </w:r>
+    </w:p>
+    <w:p>
+      <w:pPr>
+        <w:jc w:val="both"/>
+        <w:rPr>
+          <w:rFonts w:ascii="Times New Roman" w:hAnsi="Times New Roman" w:cs="Times New Roman"/>
+          <w:iCs/>
+          <w:sz w:val="18"/>
+        </w:rPr>
+      </w:pPr>
+    </w:p>
+    <w:p>
+      <w:pPr>
+        <w:jc w:val="both"/>
+        <w:rPr>
+          <w:rFonts w:ascii="Times New Roman" w:hAnsi="Times New Roman" w:cs="Times New Roman"/>
+          <w:iCs/>
+          <w:sz w:val="18"/>
+        </w:rPr>
+      </w:pPr>
+      <w:r>
+        <w:rPr>
+          <w:rFonts w:ascii="Times New Roman" w:hAnsi="Times New Roman" w:cs="Times New Roman"/>
+          <w:iCs/>
+          <w:sz w:val="18"/>
+        </w:rPr>
+        <w:t>Chacun de ces</w:t>
+      </w:r>
+      <w:r>
+        <w:rPr>
+          <w:rFonts w:ascii="Times New Roman" w:hAnsi="Times New Roman" w:cs="Times New Roman"/>
+          <w:iCs/>
+          <w:sz w:val="18"/>
+        </w:rPr>
+        <w:t xml:space="preserve"> trois</w:t>
+      </w:r>
+      <w:r>
+        <w:rPr>
+          <w:rFonts w:ascii="Times New Roman" w:hAnsi="Times New Roman" w:cs="Times New Roman"/>
+          <w:iCs/>
+          <w:sz w:val="18"/>
+        </w:rPr>
+        <w:t xml:space="preserve"> éléments possèdent :</w:t>
+      </w:r>
+    </w:p>
+    <w:p>
+      <w:pPr>
+        <w:jc w:val="both"/>
+        <w:rPr>
+          <w:rFonts w:ascii="Times New Roman" w:hAnsi="Times New Roman" w:cs="Times New Roman"/>
+          <w:iCs/>
+          <w:sz w:val="18"/>
+        </w:rPr>
+      </w:pPr>
+    </w:p>
+    <w:p>
+      <w:pPr>
+        <w:pStyle w:val="Paragraphedeliste"/>
+        <w:numPr>
+          <w:ilvl w:val="0"/>
+          <w:numId w:val="2"/>
+        </w:numPr>
+        <w:jc w:val="both"/>
+        <w:rPr>
+          <w:rFonts w:ascii="Times New Roman" w:hAnsi="Times New Roman" w:cs="Times New Roman"/>
+          <w:iCs/>
+          <w:sz w:val="18"/>
+        </w:rPr>
+      </w:pPr>
+      <w:r>
+        <w:rPr>
+          <w:rFonts w:ascii="Times New Roman" w:hAnsi="Times New Roman" w:cs="Times New Roman"/>
+          <w:iCs/>
+          <w:sz w:val="18"/>
+        </w:rPr>
+        <w:t xml:space="preserve">Coordonnées (x ; y) dans la </w:t>
+      </w:r>
+      <w:proofErr w:type="spellStart"/>
+      <w:r>
+        <w:rPr>
+          <w:rFonts w:ascii="Times New Roman" w:hAnsi="Times New Roman" w:cs="Times New Roman"/>
+          <w:iCs/>
+          <w:sz w:val="18"/>
+        </w:rPr>
+        <w:t>map</w:t>
+      </w:r>
+      <w:proofErr w:type="spellEnd"/>
+      <w:r>
+        <w:rPr>
+          <w:rFonts w:ascii="Times New Roman" w:hAnsi="Times New Roman" w:cs="Times New Roman"/>
+          <w:iCs/>
+          <w:sz w:val="18"/>
+        </w:rPr>
+        <w:t>.</w:t>
+      </w:r>
+    </w:p>
+    <w:p>
+      <w:pPr>
+        <w:pStyle w:val="Paragraphedeliste"/>
+        <w:numPr>
+          <w:ilvl w:val="0"/>
+          <w:numId w:val="2"/>
+        </w:numPr>
+        <w:jc w:val="both"/>
+        <w:rPr>
+          <w:rFonts w:ascii="Times New Roman" w:hAnsi="Times New Roman" w:cs="Times New Roman"/>
+          <w:iCs/>
+          <w:sz w:val="18"/>
+        </w:rPr>
+      </w:pPr>
+      <w:r>
+        <w:rPr>
+          <w:rFonts w:ascii="Times New Roman" w:hAnsi="Times New Roman" w:cs="Times New Roman"/>
+          <w:iCs/>
+          <w:sz w:val="18"/>
+        </w:rPr>
+        <w:t>Un identifiant de type d’éléments : ce nombre indique la nature de l’élément.</w:t>
+      </w:r>
+    </w:p>
+    <w:p>
+      <w:pPr>
+        <w:jc w:val="both"/>
+        <w:rPr>
+          <w:rFonts w:ascii="Times New Roman" w:hAnsi="Times New Roman" w:cs="Times New Roman"/>
+          <w:iCs/>
+          <w:sz w:val="18"/>
+        </w:rPr>
+      </w:pPr>
+      <w:r>
+        <w:rPr>
+          <w:rFonts w:ascii="Times New Roman" w:hAnsi="Times New Roman" w:cs="Times New Roman"/>
+          <w:iCs/>
+          <w:sz w:val="18"/>
+        </w:rPr>
+        <w:br w:type="page"/>
+      </w:r>
+    </w:p>
+    <w:p>
+      <w:pPr>
+        <w:jc w:val="both"/>
+        <w:rPr>
+          <w:rFonts w:ascii="Times New Roman" w:hAnsi="Times New Roman" w:cs="Times New Roman"/>
+          <w:iCs/>
+          <w:sz w:val="18"/>
+        </w:rPr>
+      </w:pPr>
+      <w:r>
+        <w:rPr>
+          <w:rFonts w:ascii="Times New Roman" w:hAnsi="Times New Roman" w:cs="Times New Roman"/>
+          <w:iCs/>
+          <w:sz w:val="18"/>
+        </w:rPr>
+        <w:lastRenderedPageBreak/>
+        <w:t>2.1.1 Etat éléments des états :</w:t>
+      </w:r>
+    </w:p>
+    <w:p>
+      <w:pPr>
+        <w:jc w:val="both"/>
+        <w:rPr>
+          <w:rFonts w:ascii="Times New Roman" w:hAnsi="Times New Roman" w:cs="Times New Roman"/>
+          <w:iCs/>
+          <w:sz w:val="18"/>
+        </w:rPr>
+      </w:pPr>
+    </w:p>
+    <w:p>
+      <w:pPr>
+        <w:jc w:val="both"/>
+        <w:rPr>
+          <w:rFonts w:ascii="Times New Roman" w:hAnsi="Times New Roman" w:cs="Times New Roman"/>
+          <w:iCs/>
+          <w:sz w:val="18"/>
+        </w:rPr>
+      </w:pPr>
+      <w:r>
+        <w:rPr>
+          <w:rFonts w:ascii="Times New Roman" w:hAnsi="Times New Roman" w:cs="Times New Roman"/>
+          <w:iCs/>
+          <w:sz w:val="18"/>
+        </w:rPr>
+        <w:t xml:space="preserve">Chaque lieu du jeu (le monde, les donjons, les villes et serres de combats) </w:t>
+      </w:r>
+      <w:r>
+        <w:rPr>
+          <w:rFonts w:ascii="Times New Roman" w:hAnsi="Times New Roman" w:cs="Times New Roman"/>
+          <w:iCs/>
+          <w:sz w:val="18"/>
+        </w:rPr>
+        <w:t>sont des mini monde en eux-mêmes. Ils se composent d’éléments fixes qui sont :</w:t>
+      </w:r>
+    </w:p>
+    <w:p>
+      <w:pPr>
+        <w:jc w:val="both"/>
+        <w:rPr>
+          <w:rFonts w:ascii="Times New Roman" w:hAnsi="Times New Roman" w:cs="Times New Roman"/>
+          <w:iCs/>
+          <w:sz w:val="18"/>
+        </w:rPr>
+      </w:pPr>
+    </w:p>
+    <w:p>
+      <w:pPr>
+        <w:jc w:val="both"/>
+        <w:rPr>
+          <w:rFonts w:ascii="Times New Roman" w:hAnsi="Times New Roman" w:cs="Times New Roman"/>
+          <w:iCs/>
+          <w:sz w:val="18"/>
+        </w:rPr>
+      </w:pPr>
+      <w:r>
+        <w:rPr>
+          <w:rFonts w:ascii="Times New Roman" w:hAnsi="Times New Roman" w:cs="Times New Roman"/>
+          <w:iCs/>
+          <w:sz w:val="18"/>
+        </w:rPr>
+        <w:t xml:space="preserve">Les ennemis : qui se </w:t>
+      </w:r>
+      <w:r>
+        <w:rPr>
+          <w:rFonts w:ascii="Times New Roman" w:hAnsi="Times New Roman" w:cs="Times New Roman"/>
+          <w:iCs/>
+          <w:sz w:val="18"/>
+        </w:rPr>
+        <w:t>trouvent</w:t>
+      </w:r>
+      <w:r>
+        <w:rPr>
+          <w:rFonts w:ascii="Times New Roman" w:hAnsi="Times New Roman" w:cs="Times New Roman"/>
+          <w:iCs/>
+          <w:sz w:val="18"/>
+        </w:rPr>
+        <w:t xml:space="preserve"> </w:t>
+      </w:r>
+      <w:r>
+        <w:rPr>
+          <w:rFonts w:ascii="Times New Roman" w:hAnsi="Times New Roman" w:cs="Times New Roman"/>
+          <w:iCs/>
+          <w:sz w:val="18"/>
+        </w:rPr>
+        <w:t>seulement</w:t>
+      </w:r>
+      <w:r>
+        <w:rPr>
+          <w:rFonts w:ascii="Times New Roman" w:hAnsi="Times New Roman" w:cs="Times New Roman"/>
+          <w:iCs/>
+          <w:sz w:val="18"/>
+        </w:rPr>
+        <w:t xml:space="preserve"> dans les donjons et serres de combats.</w:t>
+      </w:r>
+    </w:p>
+    <w:p>
+      <w:pPr>
+        <w:jc w:val="both"/>
+        <w:rPr>
+          <w:rFonts w:ascii="Times New Roman" w:hAnsi="Times New Roman" w:cs="Times New Roman"/>
+          <w:iCs/>
+          <w:sz w:val="18"/>
+        </w:rPr>
+      </w:pPr>
+      <w:r>
+        <w:rPr>
+          <w:rFonts w:ascii="Times New Roman" w:hAnsi="Times New Roman" w:cs="Times New Roman"/>
+          <w:iCs/>
+          <w:sz w:val="18"/>
+        </w:rPr>
+        <w:t>Les coffres d’objets :</w:t>
+      </w:r>
+      <w:r>
+        <w:rPr>
+          <w:rFonts w:ascii="Times New Roman" w:hAnsi="Times New Roman" w:cs="Times New Roman"/>
+          <w:iCs/>
+          <w:sz w:val="18"/>
+        </w:rPr>
+        <w:t xml:space="preserve"> qui se trouvent partout qui </w:t>
+      </w:r>
+      <w:proofErr w:type="gramStart"/>
+      <w:r>
+        <w:rPr>
+          <w:rFonts w:ascii="Times New Roman" w:hAnsi="Times New Roman" w:cs="Times New Roman"/>
+          <w:iCs/>
+          <w:sz w:val="18"/>
+        </w:rPr>
+        <w:t>contiennent</w:t>
+      </w:r>
+      <w:proofErr w:type="gramEnd"/>
+      <w:r>
+        <w:rPr>
+          <w:rFonts w:ascii="Times New Roman" w:hAnsi="Times New Roman" w:cs="Times New Roman"/>
+          <w:iCs/>
+          <w:sz w:val="18"/>
+        </w:rPr>
+        <w:t xml:space="preserve"> des armes, points de vies, points de magies.</w:t>
+      </w:r>
+    </w:p>
+    <w:p>
+      <w:pPr>
+        <w:jc w:val="both"/>
+        <w:rPr>
+          <w:rFonts w:ascii="Times New Roman" w:hAnsi="Times New Roman" w:cs="Times New Roman"/>
+          <w:iCs/>
+          <w:sz w:val="18"/>
+        </w:rPr>
+      </w:pPr>
+      <w:r>
+        <w:rPr>
+          <w:rFonts w:ascii="Times New Roman" w:hAnsi="Times New Roman" w:cs="Times New Roman"/>
+          <w:iCs/>
+          <w:sz w:val="18"/>
+        </w:rPr>
+        <w:t>Les obstacles :</w:t>
+      </w:r>
+      <w:r>
+        <w:rPr>
+          <w:rFonts w:ascii="Times New Roman" w:hAnsi="Times New Roman" w:cs="Times New Roman"/>
+          <w:iCs/>
+          <w:sz w:val="18"/>
+        </w:rPr>
+        <w:t xml:space="preserve"> qui sont des éléments infranchissables par le joueur et qui correspondent aux arbres et montagnes.</w:t>
+      </w:r>
+    </w:p>
+    <w:p>
+      <w:pPr>
+        <w:jc w:val="both"/>
+        <w:rPr>
+          <w:rFonts w:ascii="Times New Roman" w:hAnsi="Times New Roman" w:cs="Times New Roman"/>
+          <w:iCs/>
+          <w:sz w:val="18"/>
+        </w:rPr>
+      </w:pPr>
+      <w:r>
+        <w:rPr>
+          <w:rFonts w:ascii="Times New Roman" w:hAnsi="Times New Roman" w:cs="Times New Roman"/>
+          <w:iCs/>
+          <w:sz w:val="18"/>
+        </w:rPr>
+        <w:t>Les murs </w:t>
+      </w:r>
+      <w:r>
+        <w:rPr>
+          <w:rFonts w:ascii="Times New Roman" w:hAnsi="Times New Roman" w:cs="Times New Roman"/>
+          <w:iCs/>
+          <w:sz w:val="18"/>
+        </w:rPr>
+        <w:t>: sont les éléments qui délimitent les espaces du jeu (donjons, villes et carte de monde).</w:t>
+      </w:r>
+    </w:p>
+    <w:p>
+      <w:pPr>
+        <w:jc w:val="both"/>
+        <w:rPr>
+          <w:rFonts w:ascii="Times New Roman" w:hAnsi="Times New Roman" w:cs="Times New Roman"/>
+          <w:iCs/>
+          <w:sz w:val="18"/>
+        </w:rPr>
+      </w:pPr>
+      <w:r>
+        <w:rPr>
+          <w:rFonts w:ascii="Times New Roman" w:hAnsi="Times New Roman" w:cs="Times New Roman"/>
+          <w:iCs/>
+          <w:sz w:val="18"/>
+        </w:rPr>
+        <w:t>Les espaces</w:t>
+      </w:r>
+      <w:r>
+        <w:rPr>
+          <w:rFonts w:ascii="Times New Roman" w:hAnsi="Times New Roman" w:cs="Times New Roman"/>
+          <w:iCs/>
+          <w:sz w:val="18"/>
+        </w:rPr>
+        <w:t xml:space="preserve"> de départs</w:t>
+      </w:r>
+      <w:r>
+        <w:rPr>
+          <w:rFonts w:ascii="Times New Roman" w:hAnsi="Times New Roman" w:cs="Times New Roman"/>
+          <w:iCs/>
+          <w:sz w:val="18"/>
+        </w:rPr>
+        <w:t>:</w:t>
+      </w:r>
+      <w:r>
+        <w:rPr>
+          <w:rFonts w:ascii="Times New Roman" w:hAnsi="Times New Roman" w:cs="Times New Roman"/>
+          <w:iCs/>
+          <w:sz w:val="18"/>
+        </w:rPr>
+        <w:t xml:space="preserve"> qui définissent les positions initiaux pour le joueur dans différents lieux du jeu. </w:t>
+      </w:r>
+    </w:p>
+    <w:p>
+      <w:pPr>
+        <w:jc w:val="both"/>
+        <w:rPr>
+          <w:rFonts w:ascii="Times New Roman" w:hAnsi="Times New Roman" w:cs="Times New Roman"/>
+          <w:iCs/>
+          <w:sz w:val="18"/>
+        </w:rPr>
+      </w:pPr>
+    </w:p>
+    <w:p>
+      <w:pPr>
+        <w:jc w:val="both"/>
+        <w:rPr>
+          <w:rFonts w:ascii="Times New Roman" w:hAnsi="Times New Roman" w:cs="Times New Roman"/>
+          <w:iCs/>
+          <w:sz w:val="18"/>
+        </w:rPr>
+      </w:pPr>
+      <w:r>
+        <w:rPr>
+          <w:rFonts w:ascii="Times New Roman" w:hAnsi="Times New Roman" w:cs="Times New Roman"/>
+          <w:iCs/>
+          <w:sz w:val="18"/>
+        </w:rPr>
+        <w:t>Eléments mobiles :</w:t>
+      </w:r>
+    </w:p>
+    <w:p>
+      <w:pPr>
+        <w:jc w:val="both"/>
+        <w:rPr>
+          <w:rFonts w:ascii="Times New Roman" w:hAnsi="Times New Roman" w:cs="Times New Roman"/>
+          <w:iCs/>
+          <w:sz w:val="18"/>
+        </w:rPr>
+      </w:pPr>
+    </w:p>
+    <w:p>
+      <w:pPr>
+        <w:jc w:val="both"/>
+        <w:rPr>
+          <w:rFonts w:ascii="Times New Roman" w:hAnsi="Times New Roman" w:cs="Times New Roman"/>
+          <w:iCs/>
+          <w:sz w:val="18"/>
+        </w:rPr>
+      </w:pPr>
+      <w:r>
+        <w:rPr>
+          <w:rFonts w:ascii="Times New Roman" w:hAnsi="Times New Roman" w:cs="Times New Roman"/>
+          <w:iCs/>
+          <w:sz w:val="18"/>
+        </w:rPr>
+        <w:t>L’élément mobile du jeu</w:t>
+      </w:r>
+      <w:r>
+        <w:rPr>
+          <w:rFonts w:ascii="Times New Roman" w:hAnsi="Times New Roman" w:cs="Times New Roman"/>
+          <w:iCs/>
+          <w:sz w:val="18"/>
+        </w:rPr>
+        <w:t>,</w:t>
+      </w:r>
+      <w:r>
+        <w:rPr>
+          <w:rFonts w:ascii="Times New Roman" w:hAnsi="Times New Roman" w:cs="Times New Roman"/>
+          <w:iCs/>
+          <w:sz w:val="18"/>
+        </w:rPr>
+        <w:t xml:space="preserve"> qui est le personnage</w:t>
+      </w:r>
+      <w:r>
+        <w:rPr>
+          <w:rFonts w:ascii="Times New Roman" w:hAnsi="Times New Roman" w:cs="Times New Roman"/>
+          <w:iCs/>
+          <w:sz w:val="18"/>
+        </w:rPr>
+        <w:t>,</w:t>
+      </w:r>
+      <w:r>
+        <w:rPr>
+          <w:rFonts w:ascii="Times New Roman" w:hAnsi="Times New Roman" w:cs="Times New Roman"/>
+          <w:iCs/>
+          <w:sz w:val="18"/>
+        </w:rPr>
+        <w:t xml:space="preserve"> possède une direction (</w:t>
+      </w:r>
+      <w:r>
+        <w:rPr>
+          <w:rFonts w:ascii="Times New Roman" w:hAnsi="Times New Roman" w:cs="Times New Roman"/>
+          <w:iCs/>
+          <w:sz w:val="18"/>
+        </w:rPr>
+        <w:t xml:space="preserve">aucune, gauche, droite, </w:t>
+      </w:r>
+      <w:proofErr w:type="gramStart"/>
+      <w:r>
+        <w:rPr>
+          <w:rFonts w:ascii="Times New Roman" w:hAnsi="Times New Roman" w:cs="Times New Roman"/>
+          <w:iCs/>
+          <w:sz w:val="18"/>
+        </w:rPr>
+        <w:t>haut ou bas</w:t>
+      </w:r>
+      <w:proofErr w:type="gramEnd"/>
+      <w:r>
+        <w:rPr>
+          <w:rFonts w:ascii="Times New Roman" w:hAnsi="Times New Roman" w:cs="Times New Roman"/>
+          <w:iCs/>
+          <w:sz w:val="18"/>
+        </w:rPr>
+        <w:t>)</w:t>
+      </w:r>
+      <w:r>
+        <w:rPr>
+          <w:rFonts w:ascii="Times New Roman" w:hAnsi="Times New Roman" w:cs="Times New Roman"/>
+          <w:iCs/>
+          <w:sz w:val="18"/>
+        </w:rPr>
+        <w:t>, une position et une clef de localisation qui permet de définir le lieu où se trouve le personnage.</w:t>
+      </w:r>
+    </w:p>
+    <w:p>
+      <w:pPr>
+        <w:jc w:val="both"/>
+        <w:rPr>
+          <w:rFonts w:ascii="Times New Roman" w:hAnsi="Times New Roman" w:cs="Times New Roman"/>
+          <w:iCs/>
+          <w:sz w:val="18"/>
+        </w:rPr>
+      </w:pPr>
+    </w:p>
+    <w:p>
+      <w:pPr>
+        <w:jc w:val="both"/>
+        <w:rPr>
+          <w:rFonts w:ascii="Times New Roman" w:hAnsi="Times New Roman" w:cs="Times New Roman"/>
+          <w:iCs/>
+          <w:sz w:val="18"/>
+        </w:rPr>
+      </w:pPr>
+      <w:r>
+        <w:rPr>
+          <w:rFonts w:ascii="Times New Roman" w:hAnsi="Times New Roman" w:cs="Times New Roman"/>
+          <w:iCs/>
+          <w:sz w:val="18"/>
+        </w:rPr>
+        <w:t xml:space="preserve">L’élément mobile « personnage »est dirigé par le joueur et qui commande la propriété de direction. Il possède deux </w:t>
+      </w:r>
+      <w:proofErr w:type="spellStart"/>
+      <w:r>
+        <w:rPr>
+          <w:rFonts w:ascii="Times New Roman" w:hAnsi="Times New Roman" w:cs="Times New Roman"/>
+          <w:iCs/>
+          <w:sz w:val="18"/>
+        </w:rPr>
+        <w:t>status</w:t>
+      </w:r>
+      <w:proofErr w:type="spellEnd"/>
+      <w:r>
+        <w:rPr>
+          <w:rFonts w:ascii="Times New Roman" w:hAnsi="Times New Roman" w:cs="Times New Roman"/>
+          <w:iCs/>
+          <w:sz w:val="18"/>
         </w:rPr>
         <w:t> :</w:t>
       </w:r>
-      <w:r>
-        <w:rPr>
-          <w:rFonts w:ascii="Times New Roman" w:hAnsi="Times New Roman" w:cs="Times New Roman"/>
-          <w:iCs/>
-          <w:sz w:val="18"/>
-        </w:rPr>
-        <w:t xml:space="preserve"> On incarne un chevalier</w:t>
-      </w:r>
-      <w:r>
-        <w:rPr>
-          <w:rFonts w:ascii="Times New Roman" w:hAnsi="Times New Roman" w:cs="Times New Roman"/>
-          <w:iCs/>
-          <w:sz w:val="18"/>
-        </w:rPr>
-        <w:t xml:space="preserve"> qui manie plusieurs types d’arme et q</w:t>
-      </w:r>
-      <w:r>
-        <w:rPr>
-          <w:rFonts w:ascii="Times New Roman" w:hAnsi="Times New Roman" w:cs="Times New Roman"/>
-          <w:iCs/>
-          <w:sz w:val="18"/>
-        </w:rPr>
-        <w:t>ui a</w:t>
-      </w:r>
-      <w:r>
-        <w:rPr>
-          <w:rFonts w:ascii="Times New Roman" w:hAnsi="Times New Roman" w:cs="Times New Roman"/>
-          <w:iCs/>
-          <w:sz w:val="18"/>
-        </w:rPr>
-        <w:t xml:space="preserve"> les statistiques initiales les plus élevées.</w:t>
-      </w:r>
-      <w:r>
-        <w:rPr>
-          <w:rFonts w:ascii="Times New Roman" w:hAnsi="Times New Roman" w:cs="Times New Roman"/>
-          <w:iCs/>
-          <w:sz w:val="18"/>
-        </w:rPr>
-        <w:t xml:space="preserve"> Il rencontrer au cours de sa quête des compagnons qui ne peuvent manipuler qu’un seul type d’arme. Ils lui prêteront main forte dans sa quête des cristaux. </w:t>
-      </w:r>
-    </w:p>
-    <w:p>
-      <w:pPr>
-        <w:pStyle w:val="Textbody"/>
-        <w:rPr>
-          <w:rFonts w:ascii="Times New Roman" w:hAnsi="Times New Roman" w:cs="Times New Roman"/>
-          <w:iCs/>
-          <w:sz w:val="18"/>
-        </w:rPr>
-      </w:pPr>
-    </w:p>
-    <w:p>
-      <w:pPr>
-        <w:jc w:val="both"/>
-        <w:rPr>
-          <w:rFonts w:ascii="Times New Roman" w:hAnsi="Times New Roman" w:cs="Times New Roman"/>
-          <w:iCs/>
-          <w:sz w:val="18"/>
-        </w:rPr>
-      </w:pPr>
-      <w:r>
-        <w:rPr>
-          <w:rFonts w:ascii="Times New Roman" w:hAnsi="Times New Roman" w:cs="Times New Roman"/>
-          <w:b/>
-          <w:iCs/>
-          <w:sz w:val="18"/>
-          <w:u w:val="single"/>
-        </w:rPr>
-        <w:t xml:space="preserve">Ennemis </w:t>
-      </w:r>
-      <w:r>
-        <w:rPr>
-          <w:rFonts w:ascii="Times New Roman" w:hAnsi="Times New Roman" w:cs="Times New Roman"/>
-          <w:b/>
-          <w:iCs/>
-          <w:sz w:val="18"/>
-          <w:u w:val="single"/>
-        </w:rPr>
-        <w:t xml:space="preserve">et </w:t>
-      </w:r>
-      <w:r>
-        <w:rPr>
-          <w:rFonts w:ascii="Times New Roman" w:hAnsi="Times New Roman" w:cs="Times New Roman"/>
-          <w:b/>
-          <w:iCs/>
-          <w:sz w:val="18"/>
-          <w:u w:val="single"/>
-        </w:rPr>
-        <w:t>Boss</w:t>
-      </w:r>
-      <w:r>
-        <w:rPr>
-          <w:rFonts w:ascii="Times New Roman" w:hAnsi="Times New Roman" w:cs="Times New Roman"/>
-          <w:b/>
-          <w:iCs/>
-          <w:sz w:val="18"/>
-          <w:u w:val="single"/>
-        </w:rPr>
-        <w:t> :</w:t>
-      </w:r>
-      <w:r>
-        <w:rPr>
-          <w:rFonts w:ascii="Times New Roman" w:hAnsi="Times New Roman" w:cs="Times New Roman"/>
-          <w:iCs/>
-          <w:sz w:val="18"/>
-        </w:rPr>
-        <w:t xml:space="preserve"> </w:t>
-      </w:r>
-      <w:r>
-        <w:rPr>
-          <w:rFonts w:ascii="Times New Roman" w:hAnsi="Times New Roman" w:cs="Times New Roman"/>
-          <w:iCs/>
-          <w:sz w:val="18"/>
-        </w:rPr>
-        <w:t>L</w:t>
-      </w:r>
-      <w:r>
-        <w:rPr>
-          <w:rFonts w:ascii="Times New Roman" w:hAnsi="Times New Roman" w:cs="Times New Roman"/>
-          <w:iCs/>
-          <w:sz w:val="18"/>
-        </w:rPr>
-        <w:t>e</w:t>
-      </w:r>
-      <w:r>
-        <w:rPr>
-          <w:rFonts w:ascii="Times New Roman" w:hAnsi="Times New Roman" w:cs="Times New Roman"/>
-          <w:iCs/>
-          <w:sz w:val="18"/>
-        </w:rPr>
-        <w:t>s ennemis sont un ensemble de monstre mystique qui ont les mêmes attributs que les personnages du jeu sauf qu’ils sont commandés par l’intelligence artificielle. Le boss garde chaque donjon et détient un cristal.</w:t>
-      </w:r>
+    </w:p>
+    <w:p>
+      <w:pPr>
+        <w:jc w:val="both"/>
+        <w:rPr>
+          <w:rFonts w:ascii="Times New Roman" w:hAnsi="Times New Roman" w:cs="Times New Roman"/>
+          <w:iCs/>
+          <w:sz w:val="18"/>
+        </w:rPr>
+      </w:pPr>
+    </w:p>
+    <w:p>
+      <w:pPr>
+        <w:jc w:val="both"/>
+        <w:rPr>
+          <w:rFonts w:ascii="Times New Roman" w:hAnsi="Times New Roman" w:cs="Times New Roman"/>
+          <w:iCs/>
+          <w:sz w:val="18"/>
+        </w:rPr>
+      </w:pPr>
+      <w:r>
+        <w:rPr>
+          <w:rFonts w:ascii="Times New Roman" w:hAnsi="Times New Roman" w:cs="Times New Roman"/>
+          <w:iCs/>
+          <w:sz w:val="18"/>
+        </w:rPr>
+        <w:t>Mode navigateur : où il se déplace dans la carte ou les autres lieux de navigation.</w:t>
+      </w:r>
+    </w:p>
+    <w:p>
+      <w:pPr>
+        <w:jc w:val="both"/>
+        <w:rPr>
+          <w:rFonts w:ascii="Times New Roman" w:hAnsi="Times New Roman" w:cs="Times New Roman"/>
+          <w:iCs/>
+          <w:sz w:val="18"/>
+        </w:rPr>
+      </w:pPr>
+      <w:r>
+        <w:rPr>
+          <w:rFonts w:ascii="Times New Roman" w:hAnsi="Times New Roman" w:cs="Times New Roman"/>
+          <w:iCs/>
+          <w:sz w:val="18"/>
+        </w:rPr>
+        <w:t>Mode combat : ou il peut déployer ses armes et compétences.</w:t>
+      </w:r>
+    </w:p>
+    <w:p>
+      <w:pPr>
+        <w:jc w:val="both"/>
+        <w:rPr>
+          <w:rFonts w:ascii="Times New Roman" w:hAnsi="Times New Roman" w:cs="Times New Roman"/>
+          <w:iCs/>
+          <w:sz w:val="18"/>
+        </w:rPr>
+      </w:pPr>
+      <w:r>
+        <w:rPr>
+          <w:rFonts w:ascii="Times New Roman" w:hAnsi="Times New Roman" w:cs="Times New Roman"/>
+          <w:iCs/>
+          <w:sz w:val="18"/>
+        </w:rPr>
+        <w:t>Mort : lorsqu’il a 0 de point de vie.</w:t>
+      </w:r>
+    </w:p>
+    <w:p>
+      <w:pPr>
+        <w:jc w:val="both"/>
+        <w:rPr>
+          <w:rFonts w:ascii="Times New Roman" w:hAnsi="Times New Roman" w:cs="Times New Roman"/>
+          <w:iCs/>
+          <w:sz w:val="18"/>
+        </w:rPr>
+      </w:pPr>
+    </w:p>
+    <w:p>
+      <w:pPr>
+        <w:jc w:val="both"/>
+        <w:rPr>
+          <w:rFonts w:ascii="Times New Roman" w:hAnsi="Times New Roman" w:cs="Times New Roman"/>
+          <w:iCs/>
+          <w:sz w:val="18"/>
+        </w:rPr>
+      </w:pPr>
+      <w:r>
+        <w:rPr>
+          <w:rFonts w:ascii="Times New Roman" w:hAnsi="Times New Roman" w:cs="Times New Roman"/>
+          <w:iCs/>
+          <w:sz w:val="18"/>
+        </w:rPr>
+        <w:t xml:space="preserve">Etat </w:t>
+      </w:r>
+      <w:r>
+        <w:rPr>
+          <w:rFonts w:ascii="Times New Roman" w:hAnsi="Times New Roman" w:cs="Times New Roman"/>
+          <w:iCs/>
+          <w:sz w:val="18"/>
+        </w:rPr>
+        <w:t>général :</w:t>
+      </w:r>
+    </w:p>
+    <w:p>
+      <w:pPr>
+        <w:jc w:val="both"/>
+        <w:rPr>
+          <w:rFonts w:ascii="Times New Roman" w:hAnsi="Times New Roman" w:cs="Times New Roman"/>
+          <w:iCs/>
+          <w:sz w:val="18"/>
+        </w:rPr>
+      </w:pPr>
+    </w:p>
+    <w:p>
+      <w:pPr>
+        <w:jc w:val="both"/>
+        <w:rPr>
+          <w:rFonts w:ascii="Times New Roman" w:hAnsi="Times New Roman" w:cs="Times New Roman"/>
+          <w:iCs/>
+          <w:sz w:val="18"/>
+        </w:rPr>
+      </w:pPr>
+      <w:r>
+        <w:rPr>
+          <w:rFonts w:ascii="Times New Roman" w:hAnsi="Times New Roman" w:cs="Times New Roman"/>
+          <w:iCs/>
+          <w:sz w:val="18"/>
+        </w:rPr>
+        <w:t xml:space="preserve">Le personnage possède un niveau d’expérience qui évolue selon le nombre de combat gagné et récupère des cristaux à chaque combat gagné contre le boss qui se trouve à la fin d’un donjon. Dès que le joueur a récupéré quatre cristaux le jeu se termine </w:t>
+      </w:r>
+    </w:p>
+    <w:p>
+      <w:pPr>
+        <w:jc w:val="both"/>
+        <w:rPr>
+          <w:rFonts w:ascii="Times New Roman" w:hAnsi="Times New Roman" w:cs="Times New Roman"/>
+          <w:iCs/>
+          <w:sz w:val="18"/>
+        </w:rPr>
+      </w:pPr>
+    </w:p>
+    <w:p>
+      <w:pPr>
+        <w:jc w:val="both"/>
+        <w:rPr>
+          <w:rFonts w:ascii="Times New Roman" w:hAnsi="Times New Roman" w:cs="Times New Roman"/>
+          <w:iCs/>
+          <w:sz w:val="18"/>
+        </w:rPr>
+      </w:pPr>
+      <w:r>
+        <w:rPr>
+          <w:rFonts w:ascii="Times New Roman" w:hAnsi="Times New Roman" w:cs="Times New Roman"/>
+          <w:iCs/>
+          <w:sz w:val="18"/>
+        </w:rPr>
+        <w:t>2.2 Conception logiciel :</w:t>
+      </w:r>
+    </w:p>
+    <w:p>
+      <w:pPr>
+        <w:jc w:val="both"/>
+        <w:rPr>
+          <w:rFonts w:ascii="Times New Roman" w:hAnsi="Times New Roman" w:cs="Times New Roman"/>
+          <w:iCs/>
+          <w:sz w:val="18"/>
+        </w:rPr>
+      </w:pPr>
+    </w:p>
+    <w:p>
+      <w:pPr>
+        <w:jc w:val="both"/>
+        <w:rPr>
+          <w:rFonts w:ascii="Times New Roman" w:hAnsi="Times New Roman" w:cs="Times New Roman"/>
+          <w:iCs/>
+          <w:sz w:val="18"/>
+        </w:rPr>
+      </w:pPr>
       <w:bookmarkStart w:id="3" w:name="_GoBack"/>
       <w:bookmarkEnd w:id="3"/>
     </w:p>
@@ -1112,14 +2559,35 @@
       <w:t xml:space="preserve">Projet </w:t>
     </w:r>
     <w:r>
-      <w:t>Final Mystic Quest– OUSAID Abdallah</w:t>
+      <w:t xml:space="preserve">Final </w:t>
+    </w:r>
+    <w:proofErr w:type="spellStart"/>
+    <w:r>
+      <w:t>Mystic</w:t>
+    </w:r>
+    <w:proofErr w:type="spellEnd"/>
+    <w:r>
+      <w:t xml:space="preserve"> </w:t>
+    </w:r>
+    <w:proofErr w:type="spellStart"/>
+    <w:r>
+      <w:t>Quest</w:t>
+    </w:r>
+    <w:proofErr w:type="spellEnd"/>
+    <w:r>
+      <w:t>– OUSAID Abdallah</w:t>
     </w:r>
     <w:r>
       <w:t xml:space="preserve"> – </w:t>
     </w:r>
     <w:r>
-      <w:t>BARRES Sandoche</w:t>
+      <w:t xml:space="preserve">BARRES </w:t>
     </w:r>
+    <w:proofErr w:type="spellStart"/>
+    <w:r>
+      <w:t>Sandoche</w:t>
+    </w:r>
+    <w:proofErr w:type="spellEnd"/>
     <w:r>
       <w:tab/>
       <w:t xml:space="preserve">Page </w:t>
@@ -1145,24 +2613,14 @@
     <w:r>
       <w:t xml:space="preserve"> / </w:t>
     </w:r>
-    <w:r>
-      <w:fldChar w:fldCharType="begin"/>
-    </w:r>
-    <w:r>
-      <w:instrText xml:space="preserve"> NUMPAGES </w:instrText>
-    </w:r>
-    <w:r>
-      <w:fldChar w:fldCharType="separate"/>
-    </w:r>
-    <w:r>
-      <w:rPr>
-        <w:noProof/>
-      </w:rPr>
-      <w:t>2</w:t>
-    </w:r>
-    <w:r>
-      <w:fldChar w:fldCharType="end"/>
-    </w:r>
+    <w:fldSimple w:instr=" NUMPAGES ">
+      <w:r>
+        <w:rPr>
+          <w:noProof/>
+        </w:rPr>
+        <w:t>3</w:t>
+      </w:r>
+    </w:fldSimple>
   </w:p>
 </w:ftr>
 </file>
@@ -1281,8 +2739,124 @@
       </w:pPr>
     </w:lvl>
   </w:abstractNum>
+  <w:abstractNum w:abstractNumId="1" w15:restartNumberingAfterBreak="0">
+    <w:nsid w:val="204E185A"/>
+    <w:multiLevelType w:val="hybridMultilevel"/>
+    <w:tmpl w:val="C7AE096E"/>
+    <w:lvl w:ilvl="0" w:tplc="040C0001">
+      <w:start w:val="1"/>
+      <w:numFmt w:val="bullet"/>
+      <w:lvlText w:val=""/>
+      <w:lvlJc w:val="left"/>
+      <w:pPr>
+        <w:ind w:left="720" w:hanging="360"/>
+      </w:pPr>
+      <w:rPr>
+        <w:rFonts w:ascii="Symbol" w:hAnsi="Symbol" w:hint="default"/>
+      </w:rPr>
+    </w:lvl>
+    <w:lvl w:ilvl="1" w:tplc="040C0003" w:tentative="1">
+      <w:start w:val="1"/>
+      <w:numFmt w:val="bullet"/>
+      <w:lvlText w:val="o"/>
+      <w:lvlJc w:val="left"/>
+      <w:pPr>
+        <w:ind w:left="1440" w:hanging="360"/>
+      </w:pPr>
+      <w:rPr>
+        <w:rFonts w:ascii="Courier New" w:hAnsi="Courier New" w:cs="Courier New" w:hint="default"/>
+      </w:rPr>
+    </w:lvl>
+    <w:lvl w:ilvl="2" w:tplc="040C0005" w:tentative="1">
+      <w:start w:val="1"/>
+      <w:numFmt w:val="bullet"/>
+      <w:lvlText w:val=""/>
+      <w:lvlJc w:val="left"/>
+      <w:pPr>
+        <w:ind w:left="2160" w:hanging="360"/>
+      </w:pPr>
+      <w:rPr>
+        <w:rFonts w:ascii="Wingdings" w:hAnsi="Wingdings" w:hint="default"/>
+      </w:rPr>
+    </w:lvl>
+    <w:lvl w:ilvl="3" w:tplc="040C0001" w:tentative="1">
+      <w:start w:val="1"/>
+      <w:numFmt w:val="bullet"/>
+      <w:lvlText w:val=""/>
+      <w:lvlJc w:val="left"/>
+      <w:pPr>
+        <w:ind w:left="2880" w:hanging="360"/>
+      </w:pPr>
+      <w:rPr>
+        <w:rFonts w:ascii="Symbol" w:hAnsi="Symbol" w:hint="default"/>
+      </w:rPr>
+    </w:lvl>
+    <w:lvl w:ilvl="4" w:tplc="040C0003" w:tentative="1">
+      <w:start w:val="1"/>
+      <w:numFmt w:val="bullet"/>
+      <w:lvlText w:val="o"/>
+      <w:lvlJc w:val="left"/>
+      <w:pPr>
+        <w:ind w:left="3600" w:hanging="360"/>
+      </w:pPr>
+      <w:rPr>
+        <w:rFonts w:ascii="Courier New" w:hAnsi="Courier New" w:cs="Courier New" w:hint="default"/>
+      </w:rPr>
+    </w:lvl>
+    <w:lvl w:ilvl="5" w:tplc="040C0005" w:tentative="1">
+      <w:start w:val="1"/>
+      <w:numFmt w:val="bullet"/>
+      <w:lvlText w:val=""/>
+      <w:lvlJc w:val="left"/>
+      <w:pPr>
+        <w:ind w:left="4320" w:hanging="360"/>
+      </w:pPr>
+      <w:rPr>
+        <w:rFonts w:ascii="Wingdings" w:hAnsi="Wingdings" w:hint="default"/>
+      </w:rPr>
+    </w:lvl>
+    <w:lvl w:ilvl="6" w:tplc="040C0001" w:tentative="1">
+      <w:start w:val="1"/>
+      <w:numFmt w:val="bullet"/>
+      <w:lvlText w:val=""/>
+      <w:lvlJc w:val="left"/>
+      <w:pPr>
+        <w:ind w:left="5040" w:hanging="360"/>
+      </w:pPr>
+      <w:rPr>
+        <w:rFonts w:ascii="Symbol" w:hAnsi="Symbol" w:hint="default"/>
+      </w:rPr>
+    </w:lvl>
+    <w:lvl w:ilvl="7" w:tplc="040C0003" w:tentative="1">
+      <w:start w:val="1"/>
+      <w:numFmt w:val="bullet"/>
+      <w:lvlText w:val="o"/>
+      <w:lvlJc w:val="left"/>
+      <w:pPr>
+        <w:ind w:left="5760" w:hanging="360"/>
+      </w:pPr>
+      <w:rPr>
+        <w:rFonts w:ascii="Courier New" w:hAnsi="Courier New" w:cs="Courier New" w:hint="default"/>
+      </w:rPr>
+    </w:lvl>
+    <w:lvl w:ilvl="8" w:tplc="040C0005" w:tentative="1">
+      <w:start w:val="1"/>
+      <w:numFmt w:val="bullet"/>
+      <w:lvlText w:val=""/>
+      <w:lvlJc w:val="left"/>
+      <w:pPr>
+        <w:ind w:left="6480" w:hanging="360"/>
+      </w:pPr>
+      <w:rPr>
+        <w:rFonts w:ascii="Wingdings" w:hAnsi="Wingdings" w:hint="default"/>
+      </w:rPr>
+    </w:lvl>
+  </w:abstractNum>
   <w:num w:numId="1">
     <w:abstractNumId w:val="0"/>
+  </w:num>
+  <w:num w:numId="2">
+    <w:abstractNumId w:val="1"/>
   </w:num>
 </w:numbering>
 </file>
@@ -2005,6 +3579,21 @@
       <w:szCs w:val="21"/>
     </w:rPr>
   </w:style>
+  <w:style w:type="paragraph" w:styleId="Paragraphedeliste">
+    <w:name w:val="List Paragraph"/>
+    <w:basedOn w:val="Normal"/>
+    <w:uiPriority w:val="34"/>
+    <w:qFormat/>
+    <w:rsid w:val="00FA40B9"/>
+    <w:pPr>
+      <w:ind w:left="720"/>
+      <w:contextualSpacing/>
+    </w:pPr>
+    <w:rPr>
+      <w:rFonts w:cs="Mangal"/>
+      <w:szCs w:val="21"/>
+    </w:rPr>
+  </w:style>
 </w:styles>
 </file>
 
@@ -2274,7 +3863,7 @@
 </file>
 
 <file path=customXml/itemProps1.xml><?xml version="1.0" encoding="utf-8"?>
-<ds:datastoreItem xmlns:ds="http://schemas.openxmlformats.org/officeDocument/2006/customXml" ds:itemID="{3EBFD9A9-6102-45CE-9AE4-6F3C7BE7A364}">
+<ds:datastoreItem xmlns:ds="http://schemas.openxmlformats.org/officeDocument/2006/customXml" ds:itemID="{EF8498B6-8B09-49DE-ACFC-BEE7969023FB}">
   <ds:schemaRefs>
     <ds:schemaRef ds:uri="http://schemas.openxmlformats.org/officeDocument/2006/bibliography"/>
   </ds:schemaRefs>

</xml_diff>